<commit_message>
Auto Backup: 2024-08-25 02:06:10
</commit_message>
<xml_diff>
--- a/Task/综测相关/附件3.计算机学院本科生综合测评分评定佐证材料汇总(个人版).docx
+++ b/Task/综测相关/附件3.计算机学院本科生综合测评分评定佐证材料汇总(个人版).docx
@@ -166,7 +166,7 @@
               <w:spacing w:line="360" w:lineRule="auto"/>
               <w:jc w:val="center"/>
               <w:rPr>
-                <w:rFonts w:ascii="宋体" w:eastAsia="宋体" w:hAnsi="宋体" w:hint="eastAsia"/>
+                <w:rFonts w:ascii="宋体" w:eastAsia="宋体" w:hAnsi="宋体"/>
                 <w:sz w:val="32"/>
                 <w:szCs w:val="36"/>
               </w:rPr>
@@ -232,7 +232,7 @@
               <w:spacing w:line="360" w:lineRule="auto"/>
               <w:jc w:val="center"/>
               <w:rPr>
-                <w:rFonts w:ascii="宋体" w:eastAsia="宋体" w:hAnsi="宋体" w:hint="eastAsia"/>
+                <w:rFonts w:ascii="宋体" w:eastAsia="宋体" w:hAnsi="宋体"/>
                 <w:sz w:val="32"/>
                 <w:szCs w:val="36"/>
               </w:rPr>
@@ -280,7 +280,7 @@
               <w:spacing w:line="360" w:lineRule="auto"/>
               <w:jc w:val="center"/>
               <w:rPr>
-                <w:rFonts w:ascii="宋体" w:eastAsia="宋体" w:hAnsi="宋体" w:hint="eastAsia"/>
+                <w:rFonts w:ascii="宋体" w:eastAsia="宋体" w:hAnsi="宋体"/>
                 <w:sz w:val="32"/>
                 <w:szCs w:val="36"/>
               </w:rPr>
@@ -314,8 +314,8 @@
         <w:tblLook w:val="04A0" w:firstRow="1" w:lastRow="0" w:firstColumn="1" w:lastColumn="0" w:noHBand="0" w:noVBand="1"/>
       </w:tblPr>
       <w:tblGrid>
-        <w:gridCol w:w="1675"/>
-        <w:gridCol w:w="6621"/>
+        <w:gridCol w:w="1512"/>
+        <w:gridCol w:w="6784"/>
       </w:tblGrid>
       <w:tr>
         <w:tc>
@@ -339,25 +339,7 @@
                 <w:sz w:val="40"/>
                 <w:szCs w:val="44"/>
               </w:rPr>
-              <w:t>荣誉</w:t>
-            </w:r>
-            <w:proofErr w:type="gramStart"/>
-            <w:r>
-              <w:rPr>
-                <w:rFonts w:ascii="宋体" w:eastAsia="宋体" w:hAnsi="宋体" w:hint="eastAsia"/>
-                <w:sz w:val="40"/>
-                <w:szCs w:val="44"/>
-              </w:rPr>
-              <w:t>一</w:t>
-            </w:r>
-            <w:proofErr w:type="gramEnd"/>
-            <w:r>
-              <w:rPr>
-                <w:rFonts w:ascii="宋体" w:eastAsia="宋体" w:hAnsi="宋体" w:hint="eastAsia"/>
-                <w:sz w:val="40"/>
-                <w:szCs w:val="44"/>
-              </w:rPr>
-              <w:t>：</w:t>
+              <w:t>荣誉一：</w:t>
             </w:r>
           </w:p>
         </w:tc>
@@ -413,28 +395,18 @@
             <w:pPr>
               <w:jc w:val="left"/>
               <w:rPr>
-                <w:rFonts w:ascii="宋体" w:eastAsia="宋体" w:hAnsi="宋体" w:hint="eastAsia"/>
-                <w:sz w:val="24"/>
-                <w:szCs w:val="28"/>
-              </w:rPr>
-            </w:pPr>
-            <w:proofErr w:type="gramStart"/>
-            <w:r>
-              <w:rPr>
-                <w:rFonts w:ascii="宋体" w:eastAsia="宋体" w:hAnsi="宋体" w:hint="eastAsia"/>
-                <w:sz w:val="24"/>
-                <w:szCs w:val="28"/>
-              </w:rPr>
-              <w:t>安恒杯”</w:t>
-            </w:r>
-            <w:proofErr w:type="gramEnd"/>
-            <w:r>
-              <w:rPr>
-                <w:rFonts w:ascii="宋体" w:eastAsia="宋体" w:hAnsi="宋体" w:hint="eastAsia"/>
-                <w:sz w:val="24"/>
-                <w:szCs w:val="28"/>
-              </w:rPr>
-              <w:t>浙江工业大学网络与信息安全</w:t>
+                <w:rFonts w:ascii="宋体" w:eastAsia="宋体" w:hAnsi="宋体"/>
+                <w:sz w:val="24"/>
+                <w:szCs w:val="28"/>
+              </w:rPr>
+            </w:pPr>
+            <w:r>
+              <w:rPr>
+                <w:rFonts w:ascii="宋体" w:eastAsia="宋体" w:hAnsi="宋体" w:hint="eastAsia"/>
+                <w:sz w:val="24"/>
+                <w:szCs w:val="28"/>
+              </w:rPr>
+              <w:t>安恒杯”浙江工业大学网络与信息安全</w:t>
             </w:r>
             <w:r>
               <w:rPr>
@@ -515,6 +487,49 @@
         </w:tc>
       </w:tr>
       <w:tr>
+        <w:trPr>
+          <w:trHeight w:val="372"/>
+        </w:trPr>
+        <w:tc>
+          <w:tcPr>
+            <w:tcW w:w="1526" w:type="dxa"/>
+          </w:tcPr>
+          <w:p>
+            <w:pPr>
+              <w:jc w:val="center"/>
+              <w:rPr>
+                <w:rFonts w:ascii="宋体" w:eastAsia="宋体" w:hAnsi="宋体" w:hint="eastAsia"/>
+                <w:sz w:val="24"/>
+                <w:szCs w:val="28"/>
+              </w:rPr>
+            </w:pPr>
+            <w:r>
+              <w:rPr>
+                <w:rFonts w:ascii="宋体" w:eastAsia="宋体" w:hAnsi="宋体" w:hint="eastAsia"/>
+                <w:sz w:val="24"/>
+                <w:szCs w:val="28"/>
+              </w:rPr>
+              <w:t>加  分</w:t>
+            </w:r>
+          </w:p>
+        </w:tc>
+        <w:tc>
+          <w:tcPr>
+            <w:tcW w:w="6996" w:type="dxa"/>
+          </w:tcPr>
+          <w:p>
+            <w:pPr>
+              <w:jc w:val="left"/>
+              <w:rPr>
+                <w:rFonts w:ascii="宋体" w:eastAsia="宋体" w:hAnsi="宋体" w:hint="eastAsia"/>
+                <w:sz w:val="24"/>
+                <w:szCs w:val="28"/>
+              </w:rPr>
+            </w:pPr>
+          </w:p>
+        </w:tc>
+      </w:tr>
+      <w:tr>
         <w:tc>
           <w:tcPr>
             <w:tcW w:w="8522" w:type="dxa"/>
@@ -558,13 +573,14 @@
             <w:r>
               <w:rPr>
                 <w:rFonts w:ascii="宋体" w:eastAsia="宋体" w:hAnsi="宋体"/>
+                <w:noProof/>
                 <w:sz w:val="24"/>
                 <w:szCs w:val="28"/>
               </w:rPr>
               <w:drawing>
-                <wp:inline distT="0" distB="0" distL="0" distR="0" wp14:anchorId="537AD7D3" wp14:editId="40753C7A">
-                  <wp:extent cx="5274310" cy="7032625"/>
-                  <wp:effectExtent l="0" t="2858" r="0" b="0"/>
+                <wp:inline distT="0" distB="0" distL="0" distR="0" wp14:anchorId="537AD7D3" wp14:editId="335475BF">
+                  <wp:extent cx="2029072" cy="2705510"/>
+                  <wp:effectExtent l="4763" t="0" r="0" b="0"/>
                   <wp:docPr id="831985541" name="图片 2"/>
                   <wp:cNvGraphicFramePr>
                     <a:graphicFrameLocks xmlns:a="http://schemas.openxmlformats.org/drawingml/2006/main" noChangeAspect="1"/>
@@ -594,7 +610,7 @@
                         <pic:spPr bwMode="auto">
                           <a:xfrm rot="16200000">
                             <a:off x="0" y="0"/>
-                            <a:ext cx="5274310" cy="7032625"/>
+                            <a:ext cx="2055692" cy="2741004"/>
                           </a:xfrm>
                           <a:prstGeom prst="rect">
                             <a:avLst/>
@@ -641,8 +657,8 @@
         <w:tblLook w:val="04A0" w:firstRow="1" w:lastRow="0" w:firstColumn="1" w:lastColumn="0" w:noHBand="0" w:noVBand="1"/>
       </w:tblPr>
       <w:tblGrid>
-        <w:gridCol w:w="1497"/>
-        <w:gridCol w:w="6799"/>
+        <w:gridCol w:w="1492"/>
+        <w:gridCol w:w="6804"/>
       </w:tblGrid>
       <w:tr>
         <w:tc>
@@ -666,7 +682,6 @@
                 <w:sz w:val="40"/>
                 <w:szCs w:val="44"/>
               </w:rPr>
-              <w:lastRenderedPageBreak/>
               <w:t>荣誉二：</w:t>
             </w:r>
           </w:p>
@@ -728,6 +743,22 @@
                 <w:szCs w:val="28"/>
               </w:rPr>
             </w:pPr>
+            <w:r>
+              <w:rPr>
+                <w:rFonts w:ascii="宋体" w:eastAsia="宋体" w:hAnsi="宋体"/>
+                <w:sz w:val="24"/>
+                <w:szCs w:val="28"/>
+              </w:rPr>
+              <w:t>“青春向党谱新篇 挺膺奋进启新程”第三十五届“青春杯” 五四火炬接力</w:t>
+            </w:r>
+            <w:r>
+              <w:rPr>
+                <w:rFonts w:ascii="宋体" w:eastAsia="宋体" w:hAnsi="宋体" w:hint="eastAsia"/>
+                <w:sz w:val="24"/>
+                <w:szCs w:val="28"/>
+              </w:rPr>
+              <w:t>赛</w:t>
+            </w:r>
           </w:p>
         </w:tc>
       </w:tr>
@@ -787,6 +818,14 @@
                 <w:szCs w:val="28"/>
               </w:rPr>
             </w:pPr>
+            <w:r>
+              <w:rPr>
+                <w:rFonts w:ascii="宋体" w:eastAsia="宋体" w:hAnsi="宋体" w:hint="eastAsia"/>
+                <w:sz w:val="24"/>
+                <w:szCs w:val="28"/>
+              </w:rPr>
+              <w:t>2024.05</w:t>
+            </w:r>
           </w:p>
         </w:tc>
       </w:tr>
@@ -911,8 +950,8 @@
         <w:tblLook w:val="04A0" w:firstRow="1" w:lastRow="0" w:firstColumn="1" w:lastColumn="0" w:noHBand="0" w:noVBand="1"/>
       </w:tblPr>
       <w:tblGrid>
-        <w:gridCol w:w="1497"/>
-        <w:gridCol w:w="6799"/>
+        <w:gridCol w:w="1495"/>
+        <w:gridCol w:w="6801"/>
       </w:tblGrid>
       <w:tr>
         <w:tc>
@@ -997,6 +1036,14 @@
                 <w:szCs w:val="28"/>
               </w:rPr>
             </w:pPr>
+            <w:r>
+              <w:rPr>
+                <w:rFonts w:ascii="宋体" w:eastAsia="宋体" w:hAnsi="宋体" w:hint="eastAsia"/>
+                <w:sz w:val="24"/>
+                <w:szCs w:val="28"/>
+              </w:rPr>
+              <w:t>第三十一届办公技能大赛</w:t>
+            </w:r>
           </w:p>
         </w:tc>
       </w:tr>
@@ -1139,6 +1186,7 @@
                 <w:sz w:val="24"/>
                 <w:szCs w:val="28"/>
               </w:rPr>
+              <w:lastRenderedPageBreak/>
               <w:t>佐证材料</w:t>
             </w:r>
           </w:p>
@@ -1168,6 +1216,1188 @@
         <w:spacing w:line="360" w:lineRule="auto"/>
         <w:rPr>
           <w:rFonts w:ascii="宋体" w:eastAsia="宋体" w:hAnsi="宋体"/>
+          <w:sz w:val="24"/>
+          <w:szCs w:val="28"/>
+        </w:rPr>
+      </w:pPr>
+    </w:p>
+    <w:tbl>
+      <w:tblPr>
+        <w:tblStyle w:val="a7"/>
+        <w:tblW w:w="0" w:type="auto"/>
+        <w:tblLook w:val="04A0" w:firstRow="1" w:lastRow="0" w:firstColumn="1" w:lastColumn="0" w:noHBand="0" w:noVBand="1"/>
+      </w:tblPr>
+      <w:tblGrid>
+        <w:gridCol w:w="1495"/>
+        <w:gridCol w:w="6801"/>
+      </w:tblGrid>
+      <w:tr>
+        <w:tc>
+          <w:tcPr>
+            <w:tcW w:w="8522" w:type="dxa"/>
+            <w:gridSpan w:val="2"/>
+            <w:shd w:val="clear" w:color="auto" w:fill="F2F2F2" w:themeFill="background1" w:themeFillShade="F2"/>
+          </w:tcPr>
+          <w:p>
+            <w:pPr>
+              <w:jc w:val="center"/>
+              <w:rPr>
+                <w:rFonts w:ascii="宋体" w:eastAsia="宋体" w:hAnsi="宋体"/>
+                <w:sz w:val="40"/>
+                <w:szCs w:val="44"/>
+              </w:rPr>
+            </w:pPr>
+            <w:r>
+              <w:rPr>
+                <w:rFonts w:ascii="宋体" w:eastAsia="宋体" w:hAnsi="宋体" w:hint="eastAsia"/>
+                <w:sz w:val="40"/>
+                <w:szCs w:val="44"/>
+              </w:rPr>
+              <w:t>荣誉三：</w:t>
+            </w:r>
+          </w:p>
+        </w:tc>
+      </w:tr>
+      <w:tr>
+        <w:trPr>
+          <w:trHeight w:val="372"/>
+        </w:trPr>
+        <w:tc>
+          <w:tcPr>
+            <w:tcW w:w="1526" w:type="dxa"/>
+          </w:tcPr>
+          <w:p>
+            <w:pPr>
+              <w:jc w:val="center"/>
+              <w:rPr>
+                <w:rFonts w:ascii="宋体" w:eastAsia="宋体" w:hAnsi="宋体"/>
+                <w:sz w:val="24"/>
+                <w:szCs w:val="28"/>
+              </w:rPr>
+            </w:pPr>
+            <w:r>
+              <w:rPr>
+                <w:rFonts w:ascii="宋体" w:eastAsia="宋体" w:hAnsi="宋体" w:hint="eastAsia"/>
+                <w:sz w:val="24"/>
+                <w:szCs w:val="28"/>
+              </w:rPr>
+              <w:t xml:space="preserve">名 </w:t>
+            </w:r>
+            <w:r>
+              <w:rPr>
+                <w:rFonts w:ascii="宋体" w:eastAsia="宋体" w:hAnsi="宋体"/>
+                <w:sz w:val="24"/>
+                <w:szCs w:val="28"/>
+              </w:rPr>
+              <w:t xml:space="preserve"> </w:t>
+            </w:r>
+            <w:r>
+              <w:rPr>
+                <w:rFonts w:ascii="宋体" w:eastAsia="宋体" w:hAnsi="宋体" w:hint="eastAsia"/>
+                <w:sz w:val="24"/>
+                <w:szCs w:val="28"/>
+              </w:rPr>
+              <w:t>称</w:t>
+            </w:r>
+          </w:p>
+        </w:tc>
+        <w:tc>
+          <w:tcPr>
+            <w:tcW w:w="6996" w:type="dxa"/>
+          </w:tcPr>
+          <w:p>
+            <w:pPr>
+              <w:jc w:val="left"/>
+              <w:rPr>
+                <w:rFonts w:ascii="宋体" w:eastAsia="宋体" w:hAnsi="宋体"/>
+                <w:sz w:val="24"/>
+                <w:szCs w:val="28"/>
+              </w:rPr>
+            </w:pPr>
+            <w:r>
+              <w:rPr>
+                <w:rFonts w:ascii="宋体" w:eastAsia="宋体" w:hAnsi="宋体"/>
+                <w:sz w:val="24"/>
+                <w:szCs w:val="28"/>
+              </w:rPr>
+              <w:t>第四十届专业学术竞赛</w:t>
+            </w:r>
+          </w:p>
+        </w:tc>
+      </w:tr>
+      <w:tr>
+        <w:trPr>
+          <w:trHeight w:val="372"/>
+        </w:trPr>
+        <w:tc>
+          <w:tcPr>
+            <w:tcW w:w="1526" w:type="dxa"/>
+          </w:tcPr>
+          <w:p>
+            <w:pPr>
+              <w:jc w:val="center"/>
+              <w:rPr>
+                <w:rFonts w:ascii="宋体" w:eastAsia="宋体" w:hAnsi="宋体"/>
+                <w:sz w:val="24"/>
+                <w:szCs w:val="28"/>
+              </w:rPr>
+            </w:pPr>
+            <w:r>
+              <w:rPr>
+                <w:rFonts w:ascii="宋体" w:eastAsia="宋体" w:hAnsi="宋体" w:hint="eastAsia"/>
+                <w:sz w:val="24"/>
+                <w:szCs w:val="28"/>
+              </w:rPr>
+              <w:t xml:space="preserve">日 </w:t>
+            </w:r>
+            <w:r>
+              <w:rPr>
+                <w:rFonts w:ascii="宋体" w:eastAsia="宋体" w:hAnsi="宋体"/>
+                <w:sz w:val="24"/>
+                <w:szCs w:val="28"/>
+              </w:rPr>
+              <w:t xml:space="preserve"> </w:t>
+            </w:r>
+            <w:r>
+              <w:rPr>
+                <w:rFonts w:ascii="宋体" w:eastAsia="宋体" w:hAnsi="宋体" w:hint="eastAsia"/>
+                <w:sz w:val="24"/>
+                <w:szCs w:val="28"/>
+              </w:rPr>
+              <w:t>期</w:t>
+            </w:r>
+          </w:p>
+        </w:tc>
+        <w:tc>
+          <w:tcPr>
+            <w:tcW w:w="6996" w:type="dxa"/>
+          </w:tcPr>
+          <w:p>
+            <w:pPr>
+              <w:jc w:val="left"/>
+              <w:rPr>
+                <w:rFonts w:ascii="宋体" w:eastAsia="宋体" w:hAnsi="宋体"/>
+                <w:sz w:val="24"/>
+                <w:szCs w:val="28"/>
+              </w:rPr>
+            </w:pPr>
+          </w:p>
+        </w:tc>
+      </w:tr>
+      <w:tr>
+        <w:trPr>
+          <w:trHeight w:val="372"/>
+        </w:trPr>
+        <w:tc>
+          <w:tcPr>
+            <w:tcW w:w="1526" w:type="dxa"/>
+          </w:tcPr>
+          <w:p>
+            <w:pPr>
+              <w:jc w:val="center"/>
+              <w:rPr>
+                <w:rFonts w:ascii="宋体" w:eastAsia="宋体" w:hAnsi="宋体"/>
+                <w:sz w:val="24"/>
+                <w:szCs w:val="28"/>
+              </w:rPr>
+            </w:pPr>
+            <w:r>
+              <w:rPr>
+                <w:rFonts w:ascii="宋体" w:eastAsia="宋体" w:hAnsi="宋体" w:hint="eastAsia"/>
+                <w:sz w:val="24"/>
+                <w:szCs w:val="28"/>
+              </w:rPr>
+              <w:t xml:space="preserve">加 </w:t>
+            </w:r>
+            <w:r>
+              <w:rPr>
+                <w:rFonts w:ascii="宋体" w:eastAsia="宋体" w:hAnsi="宋体"/>
+                <w:sz w:val="24"/>
+                <w:szCs w:val="28"/>
+              </w:rPr>
+              <w:t xml:space="preserve"> </w:t>
+            </w:r>
+            <w:r>
+              <w:rPr>
+                <w:rFonts w:ascii="宋体" w:eastAsia="宋体" w:hAnsi="宋体" w:hint="eastAsia"/>
+                <w:sz w:val="24"/>
+                <w:szCs w:val="28"/>
+              </w:rPr>
+              <w:t>分</w:t>
+            </w:r>
+          </w:p>
+        </w:tc>
+        <w:tc>
+          <w:tcPr>
+            <w:tcW w:w="6996" w:type="dxa"/>
+          </w:tcPr>
+          <w:p>
+            <w:pPr>
+              <w:jc w:val="left"/>
+              <w:rPr>
+                <w:rFonts w:ascii="宋体" w:eastAsia="宋体" w:hAnsi="宋体"/>
+                <w:sz w:val="24"/>
+                <w:szCs w:val="28"/>
+              </w:rPr>
+            </w:pPr>
+          </w:p>
+        </w:tc>
+      </w:tr>
+      <w:tr>
+        <w:tc>
+          <w:tcPr>
+            <w:tcW w:w="8522" w:type="dxa"/>
+            <w:gridSpan w:val="2"/>
+          </w:tcPr>
+          <w:p>
+            <w:pPr>
+              <w:jc w:val="center"/>
+              <w:rPr>
+                <w:rFonts w:ascii="宋体" w:eastAsia="宋体" w:hAnsi="宋体"/>
+                <w:sz w:val="24"/>
+                <w:szCs w:val="28"/>
+              </w:rPr>
+            </w:pPr>
+            <w:r>
+              <w:rPr>
+                <w:rFonts w:ascii="宋体" w:eastAsia="宋体" w:hAnsi="宋体" w:hint="eastAsia"/>
+                <w:sz w:val="24"/>
+                <w:szCs w:val="28"/>
+              </w:rPr>
+              <w:t>佐证材料</w:t>
+            </w:r>
+          </w:p>
+        </w:tc>
+      </w:tr>
+      <w:tr>
+        <w:tc>
+          <w:tcPr>
+            <w:tcW w:w="8522" w:type="dxa"/>
+            <w:gridSpan w:val="2"/>
+          </w:tcPr>
+          <w:p>
+            <w:pPr>
+              <w:jc w:val="center"/>
+              <w:rPr>
+                <w:rFonts w:ascii="宋体" w:eastAsia="宋体" w:hAnsi="宋体"/>
+                <w:sz w:val="24"/>
+                <w:szCs w:val="28"/>
+              </w:rPr>
+            </w:pPr>
+          </w:p>
+        </w:tc>
+      </w:tr>
+    </w:tbl>
+    <w:p>
+      <w:pPr>
+        <w:spacing w:line="360" w:lineRule="auto"/>
+        <w:rPr>
+          <w:rFonts w:ascii="宋体" w:eastAsia="宋体" w:hAnsi="宋体"/>
+          <w:sz w:val="24"/>
+          <w:szCs w:val="28"/>
+        </w:rPr>
+      </w:pPr>
+    </w:p>
+    <w:tbl>
+      <w:tblPr>
+        <w:tblStyle w:val="a7"/>
+        <w:tblW w:w="0" w:type="auto"/>
+        <w:tblLook w:val="04A0" w:firstRow="1" w:lastRow="0" w:firstColumn="1" w:lastColumn="0" w:noHBand="0" w:noVBand="1"/>
+      </w:tblPr>
+      <w:tblGrid>
+        <w:gridCol w:w="1493"/>
+        <w:gridCol w:w="6803"/>
+      </w:tblGrid>
+      <w:tr>
+        <w:tc>
+          <w:tcPr>
+            <w:tcW w:w="8522" w:type="dxa"/>
+            <w:gridSpan w:val="2"/>
+            <w:shd w:val="clear" w:color="auto" w:fill="F2F2F2" w:themeFill="background1" w:themeFillShade="F2"/>
+          </w:tcPr>
+          <w:p>
+            <w:pPr>
+              <w:jc w:val="center"/>
+              <w:rPr>
+                <w:rFonts w:ascii="宋体" w:eastAsia="宋体" w:hAnsi="宋体"/>
+                <w:sz w:val="40"/>
+                <w:szCs w:val="44"/>
+              </w:rPr>
+            </w:pPr>
+            <w:r>
+              <w:rPr>
+                <w:rFonts w:ascii="宋体" w:eastAsia="宋体" w:hAnsi="宋体" w:hint="eastAsia"/>
+                <w:sz w:val="40"/>
+                <w:szCs w:val="44"/>
+              </w:rPr>
+              <w:t>荣誉三：</w:t>
+            </w:r>
+          </w:p>
+        </w:tc>
+      </w:tr>
+      <w:tr>
+        <w:trPr>
+          <w:trHeight w:val="372"/>
+        </w:trPr>
+        <w:tc>
+          <w:tcPr>
+            <w:tcW w:w="1526" w:type="dxa"/>
+          </w:tcPr>
+          <w:p>
+            <w:pPr>
+              <w:jc w:val="center"/>
+              <w:rPr>
+                <w:rFonts w:ascii="宋体" w:eastAsia="宋体" w:hAnsi="宋体"/>
+                <w:sz w:val="24"/>
+                <w:szCs w:val="28"/>
+              </w:rPr>
+            </w:pPr>
+            <w:r>
+              <w:rPr>
+                <w:rFonts w:ascii="宋体" w:eastAsia="宋体" w:hAnsi="宋体" w:hint="eastAsia"/>
+                <w:sz w:val="24"/>
+                <w:szCs w:val="28"/>
+              </w:rPr>
+              <w:t xml:space="preserve">名 </w:t>
+            </w:r>
+            <w:r>
+              <w:rPr>
+                <w:rFonts w:ascii="宋体" w:eastAsia="宋体" w:hAnsi="宋体"/>
+                <w:sz w:val="24"/>
+                <w:szCs w:val="28"/>
+              </w:rPr>
+              <w:t xml:space="preserve"> </w:t>
+            </w:r>
+            <w:r>
+              <w:rPr>
+                <w:rFonts w:ascii="宋体" w:eastAsia="宋体" w:hAnsi="宋体" w:hint="eastAsia"/>
+                <w:sz w:val="24"/>
+                <w:szCs w:val="28"/>
+              </w:rPr>
+              <w:t>称</w:t>
+            </w:r>
+          </w:p>
+        </w:tc>
+        <w:tc>
+          <w:tcPr>
+            <w:tcW w:w="6996" w:type="dxa"/>
+          </w:tcPr>
+          <w:p>
+            <w:pPr>
+              <w:jc w:val="left"/>
+              <w:rPr>
+                <w:rFonts w:ascii="宋体" w:eastAsia="宋体" w:hAnsi="宋体"/>
+                <w:sz w:val="24"/>
+                <w:szCs w:val="28"/>
+              </w:rPr>
+            </w:pPr>
+            <w:r>
+              <w:rPr>
+                <w:rFonts w:ascii="宋体" w:eastAsia="宋体" w:hAnsi="宋体" w:hint="eastAsia"/>
+                <w:sz w:val="24"/>
+                <w:szCs w:val="28"/>
+              </w:rPr>
+              <w:t>足球新生赛</w:t>
+            </w:r>
+          </w:p>
+        </w:tc>
+      </w:tr>
+      <w:tr>
+        <w:trPr>
+          <w:trHeight w:val="372"/>
+        </w:trPr>
+        <w:tc>
+          <w:tcPr>
+            <w:tcW w:w="1526" w:type="dxa"/>
+          </w:tcPr>
+          <w:p>
+            <w:pPr>
+              <w:jc w:val="center"/>
+              <w:rPr>
+                <w:rFonts w:ascii="宋体" w:eastAsia="宋体" w:hAnsi="宋体"/>
+                <w:sz w:val="24"/>
+                <w:szCs w:val="28"/>
+              </w:rPr>
+            </w:pPr>
+            <w:r>
+              <w:rPr>
+                <w:rFonts w:ascii="宋体" w:eastAsia="宋体" w:hAnsi="宋体" w:hint="eastAsia"/>
+                <w:sz w:val="24"/>
+                <w:szCs w:val="28"/>
+              </w:rPr>
+              <w:t xml:space="preserve">日 </w:t>
+            </w:r>
+            <w:r>
+              <w:rPr>
+                <w:rFonts w:ascii="宋体" w:eastAsia="宋体" w:hAnsi="宋体"/>
+                <w:sz w:val="24"/>
+                <w:szCs w:val="28"/>
+              </w:rPr>
+              <w:t xml:space="preserve"> </w:t>
+            </w:r>
+            <w:r>
+              <w:rPr>
+                <w:rFonts w:ascii="宋体" w:eastAsia="宋体" w:hAnsi="宋体" w:hint="eastAsia"/>
+                <w:sz w:val="24"/>
+                <w:szCs w:val="28"/>
+              </w:rPr>
+              <w:t>期</w:t>
+            </w:r>
+          </w:p>
+        </w:tc>
+        <w:tc>
+          <w:tcPr>
+            <w:tcW w:w="6996" w:type="dxa"/>
+          </w:tcPr>
+          <w:p>
+            <w:pPr>
+              <w:jc w:val="left"/>
+              <w:rPr>
+                <w:rFonts w:ascii="宋体" w:eastAsia="宋体" w:hAnsi="宋体"/>
+                <w:sz w:val="24"/>
+                <w:szCs w:val="28"/>
+              </w:rPr>
+            </w:pPr>
+          </w:p>
+        </w:tc>
+      </w:tr>
+      <w:tr>
+        <w:trPr>
+          <w:trHeight w:val="372"/>
+        </w:trPr>
+        <w:tc>
+          <w:tcPr>
+            <w:tcW w:w="1526" w:type="dxa"/>
+          </w:tcPr>
+          <w:p>
+            <w:pPr>
+              <w:jc w:val="center"/>
+              <w:rPr>
+                <w:rFonts w:ascii="宋体" w:eastAsia="宋体" w:hAnsi="宋体"/>
+                <w:sz w:val="24"/>
+                <w:szCs w:val="28"/>
+              </w:rPr>
+            </w:pPr>
+            <w:r>
+              <w:rPr>
+                <w:rFonts w:ascii="宋体" w:eastAsia="宋体" w:hAnsi="宋体" w:hint="eastAsia"/>
+                <w:sz w:val="24"/>
+                <w:szCs w:val="28"/>
+              </w:rPr>
+              <w:t xml:space="preserve">加 </w:t>
+            </w:r>
+            <w:r>
+              <w:rPr>
+                <w:rFonts w:ascii="宋体" w:eastAsia="宋体" w:hAnsi="宋体"/>
+                <w:sz w:val="24"/>
+                <w:szCs w:val="28"/>
+              </w:rPr>
+              <w:t xml:space="preserve"> </w:t>
+            </w:r>
+            <w:r>
+              <w:rPr>
+                <w:rFonts w:ascii="宋体" w:eastAsia="宋体" w:hAnsi="宋体" w:hint="eastAsia"/>
+                <w:sz w:val="24"/>
+                <w:szCs w:val="28"/>
+              </w:rPr>
+              <w:t>分</w:t>
+            </w:r>
+          </w:p>
+        </w:tc>
+        <w:tc>
+          <w:tcPr>
+            <w:tcW w:w="6996" w:type="dxa"/>
+          </w:tcPr>
+          <w:p>
+            <w:pPr>
+              <w:jc w:val="left"/>
+              <w:rPr>
+                <w:rFonts w:ascii="宋体" w:eastAsia="宋体" w:hAnsi="宋体" w:hint="eastAsia"/>
+                <w:sz w:val="24"/>
+                <w:szCs w:val="28"/>
+              </w:rPr>
+            </w:pPr>
+            <w:r>
+              <w:rPr>
+                <w:rFonts w:ascii="宋体" w:eastAsia="宋体" w:hAnsi="宋体" w:hint="eastAsia"/>
+                <w:sz w:val="24"/>
+                <w:szCs w:val="28"/>
+              </w:rPr>
+              <w:t>0.25</w:t>
+            </w:r>
+          </w:p>
+        </w:tc>
+      </w:tr>
+      <w:tr>
+        <w:tc>
+          <w:tcPr>
+            <w:tcW w:w="8522" w:type="dxa"/>
+            <w:gridSpan w:val="2"/>
+          </w:tcPr>
+          <w:p>
+            <w:pPr>
+              <w:jc w:val="center"/>
+              <w:rPr>
+                <w:rFonts w:ascii="宋体" w:eastAsia="宋体" w:hAnsi="宋体"/>
+                <w:sz w:val="24"/>
+                <w:szCs w:val="28"/>
+              </w:rPr>
+            </w:pPr>
+            <w:r>
+              <w:rPr>
+                <w:rFonts w:ascii="宋体" w:eastAsia="宋体" w:hAnsi="宋体" w:hint="eastAsia"/>
+                <w:sz w:val="24"/>
+                <w:szCs w:val="28"/>
+              </w:rPr>
+              <w:t>佐证材料</w:t>
+            </w:r>
+          </w:p>
+        </w:tc>
+      </w:tr>
+      <w:tr>
+        <w:tc>
+          <w:tcPr>
+            <w:tcW w:w="8522" w:type="dxa"/>
+            <w:gridSpan w:val="2"/>
+          </w:tcPr>
+          <w:p>
+            <w:pPr>
+              <w:jc w:val="center"/>
+              <w:rPr>
+                <w:rFonts w:ascii="宋体" w:eastAsia="宋体" w:hAnsi="宋体"/>
+                <w:sz w:val="24"/>
+                <w:szCs w:val="28"/>
+              </w:rPr>
+            </w:pPr>
+          </w:p>
+        </w:tc>
+      </w:tr>
+    </w:tbl>
+    <w:p>
+      <w:pPr>
+        <w:spacing w:line="360" w:lineRule="auto"/>
+        <w:rPr>
+          <w:rFonts w:ascii="宋体" w:eastAsia="宋体" w:hAnsi="宋体"/>
+          <w:sz w:val="24"/>
+          <w:szCs w:val="28"/>
+        </w:rPr>
+      </w:pPr>
+    </w:p>
+    <w:tbl>
+      <w:tblPr>
+        <w:tblStyle w:val="a7"/>
+        <w:tblW w:w="0" w:type="auto"/>
+        <w:tblLook w:val="04A0" w:firstRow="1" w:lastRow="0" w:firstColumn="1" w:lastColumn="0" w:noHBand="0" w:noVBand="1"/>
+      </w:tblPr>
+      <w:tblGrid>
+        <w:gridCol w:w="1740"/>
+        <w:gridCol w:w="6556"/>
+      </w:tblGrid>
+      <w:tr>
+        <w:tc>
+          <w:tcPr>
+            <w:tcW w:w="8522" w:type="dxa"/>
+            <w:gridSpan w:val="2"/>
+            <w:shd w:val="clear" w:color="auto" w:fill="F2F2F2" w:themeFill="background1" w:themeFillShade="F2"/>
+          </w:tcPr>
+          <w:p>
+            <w:pPr>
+              <w:jc w:val="center"/>
+              <w:rPr>
+                <w:rFonts w:ascii="宋体" w:eastAsia="宋体" w:hAnsi="宋体"/>
+                <w:sz w:val="40"/>
+                <w:szCs w:val="44"/>
+              </w:rPr>
+            </w:pPr>
+            <w:r>
+              <w:rPr>
+                <w:rFonts w:ascii="宋体" w:eastAsia="宋体" w:hAnsi="宋体" w:hint="eastAsia"/>
+                <w:sz w:val="40"/>
+                <w:szCs w:val="44"/>
+              </w:rPr>
+              <w:t>荣誉三：</w:t>
+            </w:r>
+          </w:p>
+        </w:tc>
+      </w:tr>
+      <w:tr>
+        <w:trPr>
+          <w:trHeight w:val="372"/>
+        </w:trPr>
+        <w:tc>
+          <w:tcPr>
+            <w:tcW w:w="1526" w:type="dxa"/>
+          </w:tcPr>
+          <w:p>
+            <w:pPr>
+              <w:jc w:val="center"/>
+              <w:rPr>
+                <w:rFonts w:ascii="宋体" w:eastAsia="宋体" w:hAnsi="宋体"/>
+                <w:sz w:val="24"/>
+                <w:szCs w:val="28"/>
+              </w:rPr>
+            </w:pPr>
+            <w:r>
+              <w:rPr>
+                <w:rFonts w:ascii="宋体" w:eastAsia="宋体" w:hAnsi="宋体" w:hint="eastAsia"/>
+                <w:sz w:val="24"/>
+                <w:szCs w:val="28"/>
+              </w:rPr>
+              <w:t xml:space="preserve">名 </w:t>
+            </w:r>
+            <w:r>
+              <w:rPr>
+                <w:rFonts w:ascii="宋体" w:eastAsia="宋体" w:hAnsi="宋体"/>
+                <w:sz w:val="24"/>
+                <w:szCs w:val="28"/>
+              </w:rPr>
+              <w:t xml:space="preserve"> </w:t>
+            </w:r>
+            <w:r>
+              <w:rPr>
+                <w:rFonts w:ascii="宋体" w:eastAsia="宋体" w:hAnsi="宋体" w:hint="eastAsia"/>
+                <w:sz w:val="24"/>
+                <w:szCs w:val="28"/>
+              </w:rPr>
+              <w:t>称</w:t>
+            </w:r>
+          </w:p>
+        </w:tc>
+        <w:tc>
+          <w:tcPr>
+            <w:tcW w:w="6996" w:type="dxa"/>
+          </w:tcPr>
+          <w:p>
+            <w:pPr>
+              <w:jc w:val="left"/>
+              <w:rPr>
+                <w:rFonts w:ascii="宋体" w:eastAsia="宋体" w:hAnsi="宋体"/>
+                <w:sz w:val="24"/>
+                <w:szCs w:val="28"/>
+              </w:rPr>
+            </w:pPr>
+            <w:r>
+              <w:rPr>
+                <w:rFonts w:ascii="宋体" w:eastAsia="宋体" w:hAnsi="宋体" w:hint="eastAsia"/>
+                <w:sz w:val="24"/>
+                <w:szCs w:val="28"/>
+              </w:rPr>
+              <w:t>文化艺术实践</w:t>
+            </w:r>
+            <w:r>
+              <w:rPr>
+                <w:rFonts w:ascii="宋体" w:eastAsia="宋体" w:hAnsi="宋体" w:hint="eastAsia"/>
+                <w:sz w:val="24"/>
+                <w:szCs w:val="28"/>
+              </w:rPr>
+              <w:t>成绩</w:t>
+            </w:r>
+          </w:p>
+        </w:tc>
+      </w:tr>
+      <w:tr>
+        <w:trPr>
+          <w:trHeight w:val="372"/>
+        </w:trPr>
+        <w:tc>
+          <w:tcPr>
+            <w:tcW w:w="1526" w:type="dxa"/>
+          </w:tcPr>
+          <w:p>
+            <w:pPr>
+              <w:jc w:val="center"/>
+              <w:rPr>
+                <w:rFonts w:ascii="宋体" w:eastAsia="宋体" w:hAnsi="宋体"/>
+                <w:sz w:val="24"/>
+                <w:szCs w:val="28"/>
+              </w:rPr>
+            </w:pPr>
+            <w:r>
+              <w:rPr>
+                <w:rFonts w:ascii="宋体" w:eastAsia="宋体" w:hAnsi="宋体" w:hint="eastAsia"/>
+                <w:sz w:val="24"/>
+                <w:szCs w:val="28"/>
+              </w:rPr>
+              <w:t xml:space="preserve">日 </w:t>
+            </w:r>
+            <w:r>
+              <w:rPr>
+                <w:rFonts w:ascii="宋体" w:eastAsia="宋体" w:hAnsi="宋体"/>
+                <w:sz w:val="24"/>
+                <w:szCs w:val="28"/>
+              </w:rPr>
+              <w:t xml:space="preserve"> </w:t>
+            </w:r>
+            <w:r>
+              <w:rPr>
+                <w:rFonts w:ascii="宋体" w:eastAsia="宋体" w:hAnsi="宋体" w:hint="eastAsia"/>
+                <w:sz w:val="24"/>
+                <w:szCs w:val="28"/>
+              </w:rPr>
+              <w:t>期</w:t>
+            </w:r>
+          </w:p>
+        </w:tc>
+        <w:tc>
+          <w:tcPr>
+            <w:tcW w:w="6996" w:type="dxa"/>
+          </w:tcPr>
+          <w:p>
+            <w:pPr>
+              <w:jc w:val="left"/>
+              <w:rPr>
+                <w:rFonts w:ascii="宋体" w:eastAsia="宋体" w:hAnsi="宋体"/>
+                <w:sz w:val="24"/>
+                <w:szCs w:val="28"/>
+              </w:rPr>
+            </w:pPr>
+          </w:p>
+        </w:tc>
+      </w:tr>
+      <w:tr>
+        <w:trPr>
+          <w:trHeight w:val="372"/>
+        </w:trPr>
+        <w:tc>
+          <w:tcPr>
+            <w:tcW w:w="1526" w:type="dxa"/>
+          </w:tcPr>
+          <w:p>
+            <w:pPr>
+              <w:jc w:val="center"/>
+              <w:rPr>
+                <w:rFonts w:ascii="宋体" w:eastAsia="宋体" w:hAnsi="宋体"/>
+                <w:sz w:val="24"/>
+                <w:szCs w:val="28"/>
+              </w:rPr>
+            </w:pPr>
+            <w:r>
+              <w:rPr>
+                <w:rFonts w:ascii="宋体" w:eastAsia="宋体" w:hAnsi="宋体" w:hint="eastAsia"/>
+                <w:sz w:val="24"/>
+                <w:szCs w:val="28"/>
+              </w:rPr>
+              <w:t xml:space="preserve">加 </w:t>
+            </w:r>
+            <w:r>
+              <w:rPr>
+                <w:rFonts w:ascii="宋体" w:eastAsia="宋体" w:hAnsi="宋体"/>
+                <w:sz w:val="24"/>
+                <w:szCs w:val="28"/>
+              </w:rPr>
+              <w:t xml:space="preserve"> </w:t>
+            </w:r>
+            <w:r>
+              <w:rPr>
+                <w:rFonts w:ascii="宋体" w:eastAsia="宋体" w:hAnsi="宋体" w:hint="eastAsia"/>
+                <w:sz w:val="24"/>
+                <w:szCs w:val="28"/>
+              </w:rPr>
+              <w:t>分</w:t>
+            </w:r>
+          </w:p>
+        </w:tc>
+        <w:tc>
+          <w:tcPr>
+            <w:tcW w:w="6996" w:type="dxa"/>
+          </w:tcPr>
+          <w:p>
+            <w:pPr>
+              <w:jc w:val="left"/>
+              <w:rPr>
+                <w:rFonts w:ascii="宋体" w:eastAsia="宋体" w:hAnsi="宋体" w:hint="eastAsia"/>
+                <w:sz w:val="24"/>
+                <w:szCs w:val="28"/>
+              </w:rPr>
+            </w:pPr>
+            <w:r>
+              <w:rPr>
+                <w:rFonts w:ascii="宋体" w:eastAsia="宋体" w:hAnsi="宋体" w:hint="eastAsia"/>
+                <w:sz w:val="24"/>
+                <w:szCs w:val="28"/>
+              </w:rPr>
+              <w:t>0.25</w:t>
+            </w:r>
+          </w:p>
+        </w:tc>
+      </w:tr>
+      <w:tr>
+        <w:tc>
+          <w:tcPr>
+            <w:tcW w:w="8522" w:type="dxa"/>
+            <w:gridSpan w:val="2"/>
+          </w:tcPr>
+          <w:p>
+            <w:pPr>
+              <w:jc w:val="center"/>
+              <w:rPr>
+                <w:rFonts w:ascii="宋体" w:eastAsia="宋体" w:hAnsi="宋体"/>
+                <w:sz w:val="24"/>
+                <w:szCs w:val="28"/>
+              </w:rPr>
+            </w:pPr>
+            <w:r>
+              <w:rPr>
+                <w:rFonts w:ascii="宋体" w:eastAsia="宋体" w:hAnsi="宋体" w:hint="eastAsia"/>
+                <w:sz w:val="24"/>
+                <w:szCs w:val="28"/>
+              </w:rPr>
+              <w:t>佐证材料</w:t>
+            </w:r>
+          </w:p>
+        </w:tc>
+      </w:tr>
+      <w:tr>
+        <w:tc>
+          <w:tcPr>
+            <w:tcW w:w="8522" w:type="dxa"/>
+            <w:gridSpan w:val="2"/>
+          </w:tcPr>
+          <w:p>
+            <w:pPr>
+              <w:tabs>
+                <w:tab w:val="left" w:pos="3396"/>
+              </w:tabs>
+              <w:rPr>
+                <w:rFonts w:ascii="宋体" w:eastAsia="宋体" w:hAnsi="宋体"/>
+                <w:sz w:val="24"/>
+                <w:szCs w:val="28"/>
+              </w:rPr>
+            </w:pPr>
+            <w:r>
+              <w:rPr>
+                <w:rFonts w:ascii="宋体" w:eastAsia="宋体" w:hAnsi="宋体"/>
+                <w:sz w:val="24"/>
+                <w:szCs w:val="28"/>
+              </w:rPr>
+              <w:tab/>
+            </w:r>
+            <w:r>
+              <w:rPr>
+                <w:noProof/>
+              </w:rPr>
+              <w:drawing>
+                <wp:inline distT="0" distB="0" distL="0" distR="0" wp14:anchorId="43F6CCC1" wp14:editId="6E19D80F">
+                  <wp:extent cx="5274310" cy="200660"/>
+                  <wp:effectExtent l="0" t="0" r="2540" b="8890"/>
+                  <wp:docPr id="275057713" name="图片 1"/>
+                  <wp:cNvGraphicFramePr>
+                    <a:graphicFrameLocks xmlns:a="http://schemas.openxmlformats.org/drawingml/2006/main" noChangeAspect="1"/>
+                  </wp:cNvGraphicFramePr>
+                  <a:graphic xmlns:a="http://schemas.openxmlformats.org/drawingml/2006/main">
+                    <a:graphicData uri="http://schemas.openxmlformats.org/drawingml/2006/picture">
+                      <pic:pic xmlns:pic="http://schemas.openxmlformats.org/drawingml/2006/picture">
+                        <pic:nvPicPr>
+                          <pic:cNvPr id="275057713" name=""/>
+                          <pic:cNvPicPr/>
+                        </pic:nvPicPr>
+                        <pic:blipFill>
+                          <a:blip r:embed="rId5"/>
+                          <a:stretch>
+                            <a:fillRect/>
+                          </a:stretch>
+                        </pic:blipFill>
+                        <pic:spPr>
+                          <a:xfrm>
+                            <a:off x="0" y="0"/>
+                            <a:ext cx="5274310" cy="200660"/>
+                          </a:xfrm>
+                          <a:prstGeom prst="rect">
+                            <a:avLst/>
+                          </a:prstGeom>
+                        </pic:spPr>
+                      </pic:pic>
+                    </a:graphicData>
+                  </a:graphic>
+                </wp:inline>
+              </w:drawing>
+            </w:r>
+          </w:p>
+        </w:tc>
+      </w:tr>
+    </w:tbl>
+    <w:p>
+      <w:pPr>
+        <w:spacing w:line="360" w:lineRule="auto"/>
+        <w:rPr>
+          <w:rFonts w:ascii="宋体" w:eastAsia="宋体" w:hAnsi="宋体"/>
+          <w:sz w:val="24"/>
+          <w:szCs w:val="28"/>
+        </w:rPr>
+      </w:pPr>
+    </w:p>
+    <w:tbl>
+      <w:tblPr>
+        <w:tblStyle w:val="a7"/>
+        <w:tblW w:w="0" w:type="auto"/>
+        <w:tblLook w:val="04A0" w:firstRow="1" w:lastRow="0" w:firstColumn="1" w:lastColumn="0" w:noHBand="0" w:noVBand="1"/>
+      </w:tblPr>
+      <w:tblGrid>
+        <w:gridCol w:w="1495"/>
+        <w:gridCol w:w="6801"/>
+      </w:tblGrid>
+      <w:tr>
+        <w:tc>
+          <w:tcPr>
+            <w:tcW w:w="8522" w:type="dxa"/>
+            <w:gridSpan w:val="2"/>
+            <w:shd w:val="clear" w:color="auto" w:fill="F2F2F2" w:themeFill="background1" w:themeFillShade="F2"/>
+          </w:tcPr>
+          <w:p>
+            <w:pPr>
+              <w:jc w:val="center"/>
+              <w:rPr>
+                <w:rFonts w:ascii="宋体" w:eastAsia="宋体" w:hAnsi="宋体"/>
+                <w:sz w:val="40"/>
+                <w:szCs w:val="44"/>
+              </w:rPr>
+            </w:pPr>
+            <w:r>
+              <w:rPr>
+                <w:rFonts w:ascii="宋体" w:eastAsia="宋体" w:hAnsi="宋体" w:hint="eastAsia"/>
+                <w:sz w:val="40"/>
+                <w:szCs w:val="44"/>
+              </w:rPr>
+              <w:t>荣誉三：</w:t>
+            </w:r>
+          </w:p>
+        </w:tc>
+      </w:tr>
+      <w:tr>
+        <w:trPr>
+          <w:trHeight w:val="372"/>
+        </w:trPr>
+        <w:tc>
+          <w:tcPr>
+            <w:tcW w:w="1526" w:type="dxa"/>
+          </w:tcPr>
+          <w:p>
+            <w:pPr>
+              <w:jc w:val="center"/>
+              <w:rPr>
+                <w:rFonts w:ascii="宋体" w:eastAsia="宋体" w:hAnsi="宋体"/>
+                <w:sz w:val="24"/>
+                <w:szCs w:val="28"/>
+              </w:rPr>
+            </w:pPr>
+            <w:r>
+              <w:rPr>
+                <w:rFonts w:ascii="宋体" w:eastAsia="宋体" w:hAnsi="宋体" w:hint="eastAsia"/>
+                <w:sz w:val="24"/>
+                <w:szCs w:val="28"/>
+              </w:rPr>
+              <w:t xml:space="preserve">名 </w:t>
+            </w:r>
+            <w:r>
+              <w:rPr>
+                <w:rFonts w:ascii="宋体" w:eastAsia="宋体" w:hAnsi="宋体"/>
+                <w:sz w:val="24"/>
+                <w:szCs w:val="28"/>
+              </w:rPr>
+              <w:t xml:space="preserve"> </w:t>
+            </w:r>
+            <w:r>
+              <w:rPr>
+                <w:rFonts w:ascii="宋体" w:eastAsia="宋体" w:hAnsi="宋体" w:hint="eastAsia"/>
+                <w:sz w:val="24"/>
+                <w:szCs w:val="28"/>
+              </w:rPr>
+              <w:t>称</w:t>
+            </w:r>
+          </w:p>
+        </w:tc>
+        <w:tc>
+          <w:tcPr>
+            <w:tcW w:w="6996" w:type="dxa"/>
+          </w:tcPr>
+          <w:p>
+            <w:pPr>
+              <w:jc w:val="left"/>
+              <w:rPr>
+                <w:rFonts w:ascii="宋体" w:eastAsia="宋体" w:hAnsi="宋体" w:hint="eastAsia"/>
+                <w:sz w:val="24"/>
+                <w:szCs w:val="28"/>
+              </w:rPr>
+            </w:pPr>
+            <w:r>
+              <w:rPr>
+                <w:rFonts w:ascii="宋体" w:eastAsia="宋体" w:hAnsi="宋体" w:hint="eastAsia"/>
+                <w:sz w:val="24"/>
+                <w:szCs w:val="28"/>
+              </w:rPr>
+              <w:t>志</w:t>
+            </w:r>
+          </w:p>
+        </w:tc>
+      </w:tr>
+      <w:tr>
+        <w:trPr>
+          <w:trHeight w:val="372"/>
+        </w:trPr>
+        <w:tc>
+          <w:tcPr>
+            <w:tcW w:w="1526" w:type="dxa"/>
+          </w:tcPr>
+          <w:p>
+            <w:pPr>
+              <w:jc w:val="center"/>
+              <w:rPr>
+                <w:rFonts w:ascii="宋体" w:eastAsia="宋体" w:hAnsi="宋体"/>
+                <w:sz w:val="24"/>
+                <w:szCs w:val="28"/>
+              </w:rPr>
+            </w:pPr>
+            <w:r>
+              <w:rPr>
+                <w:rFonts w:ascii="宋体" w:eastAsia="宋体" w:hAnsi="宋体" w:hint="eastAsia"/>
+                <w:sz w:val="24"/>
+                <w:szCs w:val="28"/>
+              </w:rPr>
+              <w:t xml:space="preserve">日 </w:t>
+            </w:r>
+            <w:r>
+              <w:rPr>
+                <w:rFonts w:ascii="宋体" w:eastAsia="宋体" w:hAnsi="宋体"/>
+                <w:sz w:val="24"/>
+                <w:szCs w:val="28"/>
+              </w:rPr>
+              <w:t xml:space="preserve"> </w:t>
+            </w:r>
+            <w:r>
+              <w:rPr>
+                <w:rFonts w:ascii="宋体" w:eastAsia="宋体" w:hAnsi="宋体" w:hint="eastAsia"/>
+                <w:sz w:val="24"/>
+                <w:szCs w:val="28"/>
+              </w:rPr>
+              <w:t>期</w:t>
+            </w:r>
+          </w:p>
+        </w:tc>
+        <w:tc>
+          <w:tcPr>
+            <w:tcW w:w="6996" w:type="dxa"/>
+          </w:tcPr>
+          <w:p>
+            <w:pPr>
+              <w:jc w:val="left"/>
+              <w:rPr>
+                <w:rFonts w:ascii="宋体" w:eastAsia="宋体" w:hAnsi="宋体"/>
+                <w:sz w:val="24"/>
+                <w:szCs w:val="28"/>
+              </w:rPr>
+            </w:pPr>
+          </w:p>
+        </w:tc>
+      </w:tr>
+      <w:tr>
+        <w:trPr>
+          <w:trHeight w:val="372"/>
+        </w:trPr>
+        <w:tc>
+          <w:tcPr>
+            <w:tcW w:w="1526" w:type="dxa"/>
+          </w:tcPr>
+          <w:p>
+            <w:pPr>
+              <w:jc w:val="center"/>
+              <w:rPr>
+                <w:rFonts w:ascii="宋体" w:eastAsia="宋体" w:hAnsi="宋体"/>
+                <w:sz w:val="24"/>
+                <w:szCs w:val="28"/>
+              </w:rPr>
+            </w:pPr>
+            <w:r>
+              <w:rPr>
+                <w:rFonts w:ascii="宋体" w:eastAsia="宋体" w:hAnsi="宋体" w:hint="eastAsia"/>
+                <w:sz w:val="24"/>
+                <w:szCs w:val="28"/>
+              </w:rPr>
+              <w:t xml:space="preserve">加 </w:t>
+            </w:r>
+            <w:r>
+              <w:rPr>
+                <w:rFonts w:ascii="宋体" w:eastAsia="宋体" w:hAnsi="宋体"/>
+                <w:sz w:val="24"/>
+                <w:szCs w:val="28"/>
+              </w:rPr>
+              <w:t xml:space="preserve"> </w:t>
+            </w:r>
+            <w:r>
+              <w:rPr>
+                <w:rFonts w:ascii="宋体" w:eastAsia="宋体" w:hAnsi="宋体" w:hint="eastAsia"/>
+                <w:sz w:val="24"/>
+                <w:szCs w:val="28"/>
+              </w:rPr>
+              <w:t>分</w:t>
+            </w:r>
+          </w:p>
+        </w:tc>
+        <w:tc>
+          <w:tcPr>
+            <w:tcW w:w="6996" w:type="dxa"/>
+          </w:tcPr>
+          <w:p>
+            <w:pPr>
+              <w:jc w:val="left"/>
+              <w:rPr>
+                <w:rFonts w:ascii="宋体" w:eastAsia="宋体" w:hAnsi="宋体"/>
+                <w:sz w:val="24"/>
+                <w:szCs w:val="28"/>
+              </w:rPr>
+            </w:pPr>
+          </w:p>
+        </w:tc>
+      </w:tr>
+      <w:tr>
+        <w:tc>
+          <w:tcPr>
+            <w:tcW w:w="8522" w:type="dxa"/>
+            <w:gridSpan w:val="2"/>
+          </w:tcPr>
+          <w:p>
+            <w:pPr>
+              <w:jc w:val="center"/>
+              <w:rPr>
+                <w:rFonts w:ascii="宋体" w:eastAsia="宋体" w:hAnsi="宋体"/>
+                <w:sz w:val="24"/>
+                <w:szCs w:val="28"/>
+              </w:rPr>
+            </w:pPr>
+            <w:r>
+              <w:rPr>
+                <w:rFonts w:ascii="宋体" w:eastAsia="宋体" w:hAnsi="宋体" w:hint="eastAsia"/>
+                <w:sz w:val="24"/>
+                <w:szCs w:val="28"/>
+              </w:rPr>
+              <w:t>佐证材料</w:t>
+            </w:r>
+          </w:p>
+        </w:tc>
+      </w:tr>
+      <w:tr>
+        <w:tc>
+          <w:tcPr>
+            <w:tcW w:w="8522" w:type="dxa"/>
+            <w:gridSpan w:val="2"/>
+          </w:tcPr>
+          <w:p>
+            <w:pPr>
+              <w:jc w:val="center"/>
+              <w:rPr>
+                <w:rFonts w:ascii="宋体" w:eastAsia="宋体" w:hAnsi="宋体"/>
+                <w:sz w:val="24"/>
+                <w:szCs w:val="28"/>
+              </w:rPr>
+            </w:pPr>
+          </w:p>
+        </w:tc>
+      </w:tr>
+    </w:tbl>
+    <w:p>
+      <w:pPr>
+        <w:spacing w:line="360" w:lineRule="auto"/>
+        <w:rPr>
+          <w:rFonts w:ascii="宋体" w:eastAsia="宋体" w:hAnsi="宋体" w:hint="eastAsia"/>
           <w:sz w:val="24"/>
           <w:szCs w:val="28"/>
         </w:rPr>
@@ -1575,6 +2805,7 @@
   <w:style w:type="paragraph" w:default="1" w:styleId="a">
     <w:name w:val="Normal"/>
     <w:qFormat/>
+    <w:rsid w:val="007E753C"/>
     <w:pPr>
       <w:widowControl w:val="0"/>
       <w:jc w:val="both"/>

</xml_diff>

<commit_message>
Auto Backup: 2024-08-25 02:23:28
</commit_message>
<xml_diff>
--- a/Task/综测相关/附件3.计算机学院本科生综合测评分评定佐证材料汇总(个人版).docx
+++ b/Task/综测相关/附件3.计算机学院本科生综合测评分评定佐证材料汇总(个人版).docx
@@ -885,6 +885,14 @@
                 <w:szCs w:val="28"/>
               </w:rPr>
             </w:pPr>
+            <w:r>
+              <w:rPr>
+                <w:rFonts w:ascii="宋体" w:eastAsia="宋体" w:hAnsi="宋体" w:hint="eastAsia"/>
+                <w:sz w:val="24"/>
+                <w:szCs w:val="28"/>
+              </w:rPr>
+              <w:t>0.25</w:t>
+            </w:r>
           </w:p>
         </w:tc>
       </w:tr>
@@ -950,8 +958,8 @@
         <w:tblLook w:val="04A0" w:firstRow="1" w:lastRow="0" w:firstColumn="1" w:lastColumn="0" w:noHBand="0" w:noVBand="1"/>
       </w:tblPr>
       <w:tblGrid>
-        <w:gridCol w:w="1495"/>
-        <w:gridCol w:w="6801"/>
+        <w:gridCol w:w="1494"/>
+        <w:gridCol w:w="6802"/>
       </w:tblGrid>
       <w:tr>
         <w:tc>
@@ -1157,11 +1165,19 @@
             <w:pPr>
               <w:jc w:val="left"/>
               <w:rPr>
-                <w:rFonts w:ascii="宋体" w:eastAsia="宋体" w:hAnsi="宋体"/>
-                <w:sz w:val="24"/>
-                <w:szCs w:val="28"/>
-              </w:rPr>
-            </w:pPr>
+                <w:rFonts w:ascii="宋体" w:eastAsia="宋体" w:hAnsi="宋体" w:hint="eastAsia"/>
+                <w:sz w:val="24"/>
+                <w:szCs w:val="28"/>
+              </w:rPr>
+            </w:pPr>
+            <w:r>
+              <w:rPr>
+                <w:rFonts w:ascii="宋体" w:eastAsia="宋体" w:hAnsi="宋体" w:hint="eastAsia"/>
+                <w:sz w:val="24"/>
+                <w:szCs w:val="28"/>
+              </w:rPr>
+              <w:t>1.0</w:t>
+            </w:r>
           </w:p>
         </w:tc>
       </w:tr>
@@ -1228,8 +1244,8 @@
         <w:tblLook w:val="04A0" w:firstRow="1" w:lastRow="0" w:firstColumn="1" w:lastColumn="0" w:noHBand="0" w:noVBand="1"/>
       </w:tblPr>
       <w:tblGrid>
-        <w:gridCol w:w="1495"/>
-        <w:gridCol w:w="6801"/>
+        <w:gridCol w:w="1494"/>
+        <w:gridCol w:w="6802"/>
       </w:tblGrid>
       <w:tr>
         <w:tc>
@@ -1253,7 +1269,23 @@
                 <w:sz w:val="40"/>
                 <w:szCs w:val="44"/>
               </w:rPr>
-              <w:t>荣誉三：</w:t>
+              <w:t>荣誉</w:t>
+            </w:r>
+            <w:r>
+              <w:rPr>
+                <w:rFonts w:ascii="宋体" w:eastAsia="宋体" w:hAnsi="宋体" w:hint="eastAsia"/>
+                <w:sz w:val="40"/>
+                <w:szCs w:val="44"/>
+              </w:rPr>
+              <w:t>四</w:t>
+            </w:r>
+            <w:r>
+              <w:rPr>
+                <w:rFonts w:ascii="宋体" w:eastAsia="宋体" w:hAnsi="宋体" w:hint="eastAsia"/>
+                <w:sz w:val="40"/>
+                <w:szCs w:val="44"/>
+              </w:rPr>
+              <w:t>：</w:t>
             </w:r>
           </w:p>
         </w:tc>
@@ -1440,6 +1472,14 @@
                 <w:szCs w:val="28"/>
               </w:rPr>
             </w:pPr>
+            <w:r>
+              <w:rPr>
+                <w:rFonts w:ascii="宋体" w:eastAsia="宋体" w:hAnsi="宋体"/>
+                <w:sz w:val="24"/>
+                <w:szCs w:val="28"/>
+              </w:rPr>
+              <w:t>1.5</w:t>
+            </w:r>
           </w:p>
         </w:tc>
       </w:tr>
@@ -1530,7 +1570,23 @@
                 <w:sz w:val="40"/>
                 <w:szCs w:val="44"/>
               </w:rPr>
-              <w:t>荣誉三：</w:t>
+              <w:t>荣誉</w:t>
+            </w:r>
+            <w:r>
+              <w:rPr>
+                <w:rFonts w:ascii="宋体" w:eastAsia="宋体" w:hAnsi="宋体" w:hint="eastAsia"/>
+                <w:sz w:val="40"/>
+                <w:szCs w:val="44"/>
+              </w:rPr>
+              <w:t>五</w:t>
+            </w:r>
+            <w:r>
+              <w:rPr>
+                <w:rFonts w:ascii="宋体" w:eastAsia="宋体" w:hAnsi="宋体" w:hint="eastAsia"/>
+                <w:sz w:val="40"/>
+                <w:szCs w:val="44"/>
+              </w:rPr>
+              <w:t>：</w:t>
             </w:r>
           </w:p>
         </w:tc>
@@ -1815,7 +1871,23 @@
                 <w:sz w:val="40"/>
                 <w:szCs w:val="44"/>
               </w:rPr>
-              <w:t>荣誉三：</w:t>
+              <w:t>荣誉</w:t>
+            </w:r>
+            <w:r>
+              <w:rPr>
+                <w:rFonts w:ascii="宋体" w:eastAsia="宋体" w:hAnsi="宋体" w:hint="eastAsia"/>
+                <w:sz w:val="40"/>
+                <w:szCs w:val="44"/>
+              </w:rPr>
+              <w:t>六</w:t>
+            </w:r>
+            <w:r>
+              <w:rPr>
+                <w:rFonts w:ascii="宋体" w:eastAsia="宋体" w:hAnsi="宋体" w:hint="eastAsia"/>
+                <w:sz w:val="40"/>
+                <w:szCs w:val="44"/>
+              </w:rPr>
+              <w:t>：</w:t>
             </w:r>
           </w:p>
         </w:tc>
@@ -2133,8 +2205,8 @@
         <w:tblLook w:val="04A0" w:firstRow="1" w:lastRow="0" w:firstColumn="1" w:lastColumn="0" w:noHBand="0" w:noVBand="1"/>
       </w:tblPr>
       <w:tblGrid>
-        <w:gridCol w:w="1495"/>
-        <w:gridCol w:w="6801"/>
+        <w:gridCol w:w="1497"/>
+        <w:gridCol w:w="6799"/>
       </w:tblGrid>
       <w:tr>
         <w:tc>
@@ -2158,7 +2230,23 @@
                 <w:sz w:val="40"/>
                 <w:szCs w:val="44"/>
               </w:rPr>
-              <w:t>荣誉三：</w:t>
+              <w:t>荣誉</w:t>
+            </w:r>
+            <w:r>
+              <w:rPr>
+                <w:rFonts w:ascii="宋体" w:eastAsia="宋体" w:hAnsi="宋体" w:hint="eastAsia"/>
+                <w:sz w:val="40"/>
+                <w:szCs w:val="44"/>
+              </w:rPr>
+              <w:t>七</w:t>
+            </w:r>
+            <w:r>
+              <w:rPr>
+                <w:rFonts w:ascii="宋体" w:eastAsia="宋体" w:hAnsi="宋体" w:hint="eastAsia"/>
+                <w:sz w:val="40"/>
+                <w:szCs w:val="44"/>
+              </w:rPr>
+              <w:t>：</w:t>
             </w:r>
           </w:p>
         </w:tc>
@@ -2219,14 +2307,6 @@
                 <w:szCs w:val="28"/>
               </w:rPr>
             </w:pPr>
-            <w:r>
-              <w:rPr>
-                <w:rFonts w:ascii="宋体" w:eastAsia="宋体" w:hAnsi="宋体" w:hint="eastAsia"/>
-                <w:sz w:val="24"/>
-                <w:szCs w:val="28"/>
-              </w:rPr>
-              <w:t>志</w:t>
-            </w:r>
           </w:p>
         </w:tc>
       </w:tr>
@@ -2920,6 +3000,29 @@
       <w:szCs w:val="18"/>
     </w:rPr>
   </w:style>
+  <w:style w:type="character" w:styleId="a8">
+    <w:name w:val="Hyperlink"/>
+    <w:basedOn w:val="a0"/>
+    <w:uiPriority w:val="99"/>
+    <w:unhideWhenUsed/>
+    <w:rsid w:val="00EF4913"/>
+    <w:rPr>
+      <w:color w:val="0563C1" w:themeColor="hyperlink"/>
+      <w:u w:val="single"/>
+    </w:rPr>
+  </w:style>
+  <w:style w:type="character" w:styleId="a9">
+    <w:name w:val="Unresolved Mention"/>
+    <w:basedOn w:val="a0"/>
+    <w:uiPriority w:val="99"/>
+    <w:semiHidden/>
+    <w:unhideWhenUsed/>
+    <w:rsid w:val="00EF4913"/>
+    <w:rPr>
+      <w:color w:val="605E5C"/>
+      <w:shd w:val="clear" w:color="auto" w:fill="E1DFDD"/>
+    </w:rPr>
+  </w:style>
 </w:styles>
 </file>
 

</xml_diff>